<commit_message>
Updated belt sander SOP.
</commit_message>
<xml_diff>
--- a/assets/sops/BeltSander/SOP_BeltSander.docx
+++ b/assets/sops/BeltSander/SOP_BeltSander.docx
@@ -71,7 +71,7 @@
             <w:tcMar/>
             <w:vAlign w:val="center"/>
           </w:tcPr>
-          <w:p wp14:textId="1E723C3A">
+          <w:p wp14:textId="780E1F1B">
             <w:pPr>
               <w:spacing w:after="58"/>
               <w:rPr>
@@ -86,7 +86,7 @@
                 <w:sz w:val="18"/>
                 <w:szCs w:val="18"/>
               </w:rPr>
-              <w:t xml:space="preserve">Author </w:t>
+              <w:t xml:space="preserve">Author: Kevin Arne </w:t>
             </w:r>
             <w:r>
               <w:rPr>
@@ -94,7 +94,7 @@
                 <w:sz w:val="18"/>
                 <w:szCs w:val="18"/>
               </w:rPr>
-              <w:t xml:space="preserve">Name: Jessie Zhao                                      Title: Prototyping Lab Assistant                           Date: 03/30/2022      </w:t>
+              <w:t xml:space="preserve">              Title: Prototyping Labs Supervisor                                                                                Date: 5/4/2022      </w:t>
             </w:r>
           </w:p>
         </w:tc>
@@ -205,7 +205,7 @@
             <w:tcMar/>
             <w:vAlign w:val="center"/>
           </w:tcPr>
-          <w:p wp14:textId="36DBD2FC">
+          <w:p wp14:textId="708A74EF">
             <w:pPr>
               <w:tabs>
                 <w:tab w:val="left" w:pos="432"/>
@@ -224,7 +224,7 @@
                 <w:sz w:val="20"/>
                 <w:szCs w:val="20"/>
               </w:rPr>
-              <w:t>Using a disc and belt sander</w:t>
+              <w:t>Sanding of wood, plastics, and soft metals</w:t>
             </w:r>
           </w:p>
         </w:tc>
@@ -393,18 +393,25 @@
             <w:tcMar/>
             <w:vAlign w:val="center"/>
           </w:tcPr>
-          <w:p wp14:textId="1173AF91">
+          <w:p wp14:textId="36129469">
             <w:pPr>
               <w:pStyle w:val="Header"/>
+              <w:numPr>
+                <w:ilvl w:val="0"/>
+                <w:numId w:val="21"/>
+              </w:numPr>
               <w:tabs>
-                <w:tab w:val="clear" w:pos="4320"/>
-                <w:tab w:val="clear" w:pos="8640"/>
-                <w:tab w:val="left" w:pos="360"/>
-                <w:tab w:val="left" w:pos="576"/>
+                <w:tab w:val="clear" w:leader="none" w:pos="4320"/>
+                <w:tab w:val="clear" w:leader="none" w:pos="8640"/>
+                <w:tab w:val="left" w:leader="none" w:pos="360"/>
+                <w:tab w:val="left" w:leader="none" w:pos="576"/>
               </w:tabs>
-              <w:spacing w:after="58"/>
-              <w:rPr>
-                <w:rFonts w:ascii="Times New Roman" w:hAnsi="Times New Roman"/>
+              <w:bidi w:val="0"/>
+              <w:spacing w:before="0" w:beforeAutospacing="off" w:after="58" w:afterAutospacing="off" w:line="259" w:lineRule="auto"/>
+              <w:ind w:right="0"/>
+              <w:jc w:val="left"/>
+              <w:rPr>
+                <w:rFonts w:ascii="Times New Roman" w:hAnsi="Times New Roman" w:eastAsia="Times New Roman" w:cs="Times New Roman"/>
                 <w:sz w:val="20"/>
                 <w:szCs w:val="20"/>
               </w:rPr>
@@ -415,7 +422,102 @@
                 <w:sz w:val="20"/>
                 <w:szCs w:val="20"/>
               </w:rPr>
-              <w:t>Safety glasses and hearing protection, plus minimum shop PPE.</w:t>
+              <w:t>Eye protection</w:t>
+            </w:r>
+          </w:p>
+          <w:p wp14:textId="7AEEEEF4">
+            <w:pPr>
+              <w:pStyle w:val="Header"/>
+              <w:numPr>
+                <w:ilvl w:val="0"/>
+                <w:numId w:val="21"/>
+              </w:numPr>
+              <w:tabs>
+                <w:tab w:val="clear" w:leader="none" w:pos="4320"/>
+                <w:tab w:val="clear" w:leader="none" w:pos="8640"/>
+                <w:tab w:val="left" w:leader="none" w:pos="360"/>
+                <w:tab w:val="left" w:leader="none" w:pos="576"/>
+              </w:tabs>
+              <w:bidi w:val="0"/>
+              <w:spacing w:before="0" w:beforeAutospacing="off" w:after="58" w:afterAutospacing="off" w:line="259" w:lineRule="auto"/>
+              <w:ind w:right="0"/>
+              <w:jc w:val="left"/>
+              <w:rPr>
+                <w:rFonts w:ascii="Times New Roman" w:hAnsi="Times New Roman" w:eastAsia="Times New Roman" w:cs="Times New Roman"/>
+                <w:sz w:val="20"/>
+                <w:szCs w:val="20"/>
+              </w:rPr>
+            </w:pPr>
+            <w:r>
+              <w:rPr>
+                <w:rFonts w:ascii="Times New Roman" w:hAnsi="Times New Roman" w:eastAsia="Times New Roman" w:cs="Times New Roman"/>
+                <w:sz w:val="20"/>
+                <w:szCs w:val="20"/>
+              </w:rPr>
+              <w:t>Ear protection</w:t>
+            </w:r>
+          </w:p>
+          <w:p wp14:textId="317C31CB">
+            <w:pPr>
+              <w:pStyle w:val="Header"/>
+              <w:numPr>
+                <w:ilvl w:val="0"/>
+                <w:numId w:val="21"/>
+              </w:numPr>
+              <w:tabs>
+                <w:tab w:val="clear" w:leader="none" w:pos="4320"/>
+                <w:tab w:val="clear" w:leader="none" w:pos="8640"/>
+                <w:tab w:val="left" w:leader="none" w:pos="360"/>
+                <w:tab w:val="left" w:leader="none" w:pos="576"/>
+              </w:tabs>
+              <w:bidi w:val="0"/>
+              <w:spacing w:before="0" w:beforeAutospacing="off" w:after="58" w:afterAutospacing="off" w:line="259" w:lineRule="auto"/>
+              <w:ind w:right="0"/>
+              <w:jc w:val="left"/>
+              <w:rPr>
+                <w:sz w:val="20"/>
+                <w:szCs w:val="20"/>
+              </w:rPr>
+            </w:pPr>
+            <w:r>
+              <w:rPr>
+                <w:rFonts w:ascii="Times New Roman" w:hAnsi="Times New Roman" w:eastAsia="Times New Roman" w:cs="Times New Roman"/>
+                <w:sz w:val="20"/>
+                <w:szCs w:val="20"/>
+              </w:rPr>
+              <w:t>Dust mask</w:t>
+            </w:r>
+          </w:p>
+          <w:p wp14:textId="7116CC8E">
+            <w:pPr>
+              <w:pStyle w:val="Header"/>
+              <w:numPr>
+                <w:ilvl w:val="0"/>
+                <w:numId w:val="21"/>
+              </w:numPr>
+              <w:tabs>
+                <w:tab w:val="clear" w:leader="none" w:pos="4320"/>
+                <w:tab w:val="clear" w:leader="none" w:pos="8640"/>
+                <w:tab w:val="left" w:leader="none" w:pos="360"/>
+                <w:tab w:val="left" w:leader="none" w:pos="576"/>
+              </w:tabs>
+              <w:bidi w:val="0"/>
+              <w:spacing w:before="0" w:beforeAutospacing="off" w:after="58" w:afterAutospacing="off" w:line="259" w:lineRule="auto"/>
+              <w:ind w:right="0"/>
+              <w:jc w:val="left"/>
+              <w:rPr>
+                <w:rFonts w:ascii="Times New Roman" w:hAnsi="Times New Roman" w:eastAsia="Times New Roman" w:cs="Times New Roman"/>
+                <w:sz w:val="20"/>
+                <w:szCs w:val="20"/>
+              </w:rPr>
+            </w:pPr>
+            <w:r>
+              <w:rPr>
+                <w:rFonts w:ascii="Times New Roman" w:hAnsi="Times New Roman" w:eastAsia="Times New Roman" w:cs="Times New Roman"/>
+                <w:sz w:val="20"/>
+                <w:szCs w:val="20"/>
+              </w:rPr>
+              <w:t>Minimum shop PPE</w:t>
             </w:r>
           </w:p>
         </w:tc>
@@ -528,7 +630,7 @@
             <w:tcMar/>
             <w:vAlign w:val="center"/>
           </w:tcPr>
-          <w:p wp14:textId="582EB727">
+          <w:p wp14:textId="1937B6A7">
             <w:pPr>
               <w:pStyle w:val="Header"/>
               <w:numPr>
@@ -543,44 +645,6 @@
               </w:tabs>
               <w:spacing w:after="58"/>
               <w:rPr>
-                <w:rFonts w:ascii="Arial" w:hAnsi="Arial" w:eastAsia="Arial" w:cs="Arial"/>
-                <w:color w:val="000000" w:themeColor="text1" w:themeTint="FF" w:themeShade="FF"/>
-                <w:sz w:val="24"/>
-                <w:szCs w:val="24"/>
-              </w:rPr>
-            </w:pPr>
-            <w:r>
-              <w:rPr>
-                <w:rFonts w:ascii="Times New Roman" w:hAnsi="Times New Roman"/>
-                <w:sz w:val="20"/>
-                <w:szCs w:val="20"/>
-              </w:rPr>
-              <w:t xml:space="preserve">No loose Clothing, No Jewlery or accessories, Long Hair must be </w:t>
-            </w:r>
-            <w:r>
-              <w:rPr>
-                <w:rFonts w:ascii="Times New Roman" w:hAnsi="Times New Roman"/>
-                <w:sz w:val="20"/>
-                <w:szCs w:val="20"/>
-              </w:rPr>
-              <w:t>contained</w:t>
-            </w:r>
-          </w:p>
-          <w:p wp14:textId="3C07D394">
-            <w:pPr>
-              <w:pStyle w:val="Header"/>
-              <w:numPr>
-                <w:ilvl w:val="0"/>
-                <w:numId w:val="13"/>
-              </w:numPr>
-              <w:tabs>
-                <w:tab w:val="clear" w:pos="4320"/>
-                <w:tab w:val="clear" w:pos="8640"/>
-                <w:tab w:val="left" w:pos="432"/>
-                <w:tab w:val="left" w:pos="720"/>
-              </w:tabs>
-              <w:spacing w:after="58"/>
-              <w:rPr>
                 <w:noProof w:val="0"/>
                 <w:color w:val="000000" w:themeColor="text1" w:themeTint="FF" w:themeShade="FF"/>
                 <w:sz w:val="24"/>
@@ -605,7 +669,53 @@
                 <w:u w:val="none"/>
                 <w:lang w:val="en-US"/>
               </w:rPr>
-              <w:t>Ensure the equipment is secure so it does not move when in use. A dust collection system (Vacuum machine) should be attached in the cutting area or to the blade guard.</w:t>
+              <w:t xml:space="preserve">Ensure the equipment is secure so it does not move when in use. </w:t>
+            </w:r>
+          </w:p>
+          <w:p wp14:textId="02A7BE04">
+            <w:pPr>
+              <w:pStyle w:val="Header"/>
+              <w:numPr>
+                <w:ilvl w:val="0"/>
+                <w:numId w:val="13"/>
+              </w:numPr>
+              <w:tabs>
+                <w:tab w:val="clear" w:leader="none" w:pos="4320"/>
+                <w:tab w:val="clear" w:leader="none" w:pos="8640"/>
+                <w:tab w:val="left" w:leader="none" w:pos="432"/>
+                <w:tab w:val="left" w:leader="none" w:pos="720"/>
+              </w:tabs>
+              <w:bidi w:val="0"/>
+              <w:spacing w:before="0" w:beforeAutospacing="off" w:after="58" w:afterAutospacing="off" w:line="259" w:lineRule="auto"/>
+              <w:ind w:left="720" w:right="0" w:hanging="360"/>
+              <w:jc w:val="left"/>
+              <w:rPr>
+                <w:rFonts w:ascii="Arial" w:hAnsi="Arial" w:eastAsia="Arial" w:cs="Arial"/>
+                <w:noProof w:val="0"/>
+                <w:color w:val="000000" w:themeColor="text1" w:themeTint="FF" w:themeShade="FF"/>
+                <w:sz w:val="24"/>
+                <w:szCs w:val="24"/>
+                <w:u w:val="none"/>
+                <w:lang w:val="en-US"/>
+              </w:rPr>
+            </w:pPr>
+            <w:r>
+              <w:rPr>
+                <w:rFonts w:ascii="Times New Roman" w:hAnsi="Times New Roman" w:eastAsia="Times New Roman" w:cs="Times New Roman"/>
+                <w:b w:val="0"/>
+                <w:bCs w:val="0"/>
+                <w:i w:val="0"/>
+                <w:iCs w:val="0"/>
+                <w:strike w:val="0"/>
+                <w:dstrike w:val="0"/>
+                <w:noProof w:val="0"/>
+                <w:color w:val="000000" w:themeColor="text1" w:themeTint="FF" w:themeShade="FF"/>
+                <w:sz w:val="20"/>
+                <w:szCs w:val="20"/>
+                <w:u w:val="none"/>
+                <w:lang w:val="en-US"/>
+              </w:rPr>
+              <w:t>Make sure the dust collection is turned on and the blast gates to the tool are open</w:t>
             </w:r>
           </w:p>
         </w:tc>
@@ -679,7 +789,34 @@
             <w:tcMar/>
             <w:vAlign w:val="center"/>
           </w:tcPr>
-          <w:p wp14:textId="6602F637">
+          <w:p>
+            <w:pPr>
+              <w:pStyle w:val="Header"/>
+              <w:numPr>
+                <w:ilvl w:val="0"/>
+                <w:numId w:val="20"/>
+              </w:numPr>
+              <w:tabs>
+                <w:tab w:val="left" w:leader="none" w:pos="351"/>
+              </w:tabs>
+              <w:spacing w:after="58"/>
+              <w:rPr>
+                <w:sz w:val="20"/>
+                <w:szCs w:val="20"/>
+                <w:lang w:val="en"/>
+              </w:rPr>
+            </w:pPr>
+            <w:r>
+              <w:rPr>
+                <w:rFonts w:ascii="Times New Roman" w:hAnsi="Times New Roman" w:eastAsia="Times New Roman" w:cs="Times New Roman"/>
+                <w:sz w:val="20"/>
+                <w:szCs w:val="20"/>
+                <w:lang w:val="en"/>
+              </w:rPr>
+              <w:t>Belt/disc sander training</w:t>
+            </w:r>
+          </w:p>
+          <w:p wp14:textId="75795419">
             <w:pPr>
               <w:pStyle w:val="Header"/>
               <w:numPr>
@@ -705,10 +842,10 @@
                 <w:szCs w:val="20"/>
                 <w:lang w:val="en"/>
               </w:rPr>
-              <w:t>Review and observe general safety practices outlined in the Machine Shop Equipment Safety Guidelines.</w:t>
+              <w:t>Review and observe general safety practices outlined in the MKRSPC MNL.</w:t>
             </w:r>
           </w:p>
-          <w:p wp14:textId="4936B343">
+          <w:p wp14:textId="36BBA32E">
             <w:pPr>
               <w:pStyle w:val="Header"/>
               <w:numPr>
@@ -735,35 +872,6 @@
                 <w:lang w:val="en"/>
               </w:rPr>
               <w:t>Refer to the manufacturer’s operating manual for all operating procedures.</w:t>
-            </w:r>
-          </w:p>
-          <w:p wp14:textId="4269FA66">
-            <w:pPr>
-              <w:pStyle w:val="Header"/>
-              <w:numPr>
-                <w:ilvl w:val="0"/>
-                <w:numId w:val="20"/>
-              </w:numPr>
-              <w:tabs>
-                <w:tab w:val="left" w:pos="351"/>
-              </w:tabs>
-              <w:spacing w:after="58"/>
-              <w:ind/>
-              <w:rPr>
-                <w:rFonts w:ascii="Times New Roman" w:hAnsi="Times New Roman" w:eastAsia="Times New Roman" w:cs="Times New Roman"/>
-                <w:sz w:val="20"/>
-                <w:szCs w:val="20"/>
-                <w:lang w:val="en"/>
-              </w:rPr>
-            </w:pPr>
-            <w:r>
-              <w:rPr>
-                <w:rFonts w:ascii="Times New Roman" w:hAnsi="Times New Roman"/>
-                <w:sz w:val="20"/>
-                <w:szCs w:val="20"/>
-                <w:lang w:val="en"/>
-              </w:rPr>
-              <w:t>If you are not sure, ask crew members or Kevin for help.</w:t>
             </w:r>
           </w:p>
         </w:tc>
@@ -870,33 +978,7 @@
             <w:tcMar/>
             <w:vAlign w:val="center"/>
           </w:tcPr>
-          <w:p wp14:textId="2919B54A">
-            <w:pPr>
-              <w:pStyle w:val="Header"/>
-              <w:tabs>
-                <w:tab w:val="left" w:pos="351"/>
-                <w:tab w:val="left" w:pos="432"/>
-              </w:tabs>
-              <w:spacing w:after="58"/>
-              <w:ind w:left="0"/>
-              <w:rPr>
-                <w:rFonts w:ascii="Times New Roman" w:hAnsi="Times New Roman"/>
-                <w:sz w:val="20"/>
-                <w:szCs w:val="20"/>
-                <w:lang w:val="en"/>
-              </w:rPr>
-            </w:pPr>
-            <w:r>
-              <w:rPr>
-                <w:rFonts w:ascii="Times New Roman" w:hAnsi="Times New Roman"/>
-                <w:sz w:val="20"/>
-                <w:szCs w:val="20"/>
-                <w:lang w:val="en"/>
-              </w:rPr>
-              <w:t>PRE-Operation:</w:t>
-            </w:r>
-          </w:p>
-          <w:p wp14:textId="48D8FF79">
+          <w:p wp14:textId="3B95460A">
             <w:pPr>
               <w:pStyle w:val="Header"/>
               <w:numPr>
@@ -922,36 +1004,30 @@
                 <w:szCs w:val="20"/>
                 <w:lang w:val="en"/>
               </w:rPr>
-              <w:t xml:space="preserve">Always begin by setting-up your work area safely to avoid the following: </w:t>
+              <w:t xml:space="preserve">Ensure the disc and belt are not damaged. No missing, </w:t>
+            </w:r>
+            <w:proofErr w:type="gramStart"/>
+            <w:r>
+              <w:rPr>
+                <w:rFonts w:ascii="Times New Roman" w:hAnsi="Times New Roman"/>
+                <w:sz w:val="20"/>
+                <w:szCs w:val="20"/>
+                <w:lang w:val="en"/>
+              </w:rPr>
+              <w:t>loose</w:t>
+            </w:r>
+            <w:proofErr w:type="gramEnd"/>
+            <w:r>
+              <w:rPr>
+                <w:rFonts w:ascii="Times New Roman" w:hAnsi="Times New Roman"/>
+                <w:sz w:val="20"/>
+                <w:szCs w:val="20"/>
+                <w:lang w:val="en"/>
+              </w:rPr>
+              <w:t xml:space="preserve"> or frayed parts.</w:t>
             </w:r>
           </w:p>
-          <w:p wp14:textId="198440E2">
-            <w:pPr>
-              <w:pStyle w:val="Header"/>
-              <w:tabs>
-                <w:tab w:val="left" w:pos="351"/>
-                <w:tab w:val="left" w:pos="432"/>
-              </w:tabs>
-              <w:spacing w:after="58"/>
-              <w:ind w:left="0"/>
-              <w:rPr>
-                <w:rFonts w:ascii="Times New Roman" w:hAnsi="Times New Roman"/>
-                <w:sz w:val="20"/>
-                <w:szCs w:val="20"/>
-                <w:lang w:val="en"/>
-              </w:rPr>
-            </w:pPr>
-            <w:r>
-              <w:rPr>
-                <w:rFonts w:ascii="Times New Roman" w:hAnsi="Times New Roman"/>
-                <w:sz w:val="20"/>
-                <w:szCs w:val="20"/>
-                <w:lang w:val="en"/>
-              </w:rPr>
-              <w:t>Trip hazard, uncomfortable working conditions, electrical hazards, crowded work spaces (other students) and other dangerous situations</w:t>
-            </w:r>
-          </w:p>
-          <w:p wp14:textId="21DA7B03">
+          <w:p wp14:textId="1A364441">
             <w:pPr>
               <w:pStyle w:val="Header"/>
               <w:numPr>
@@ -977,10 +1053,10 @@
                 <w:szCs w:val="20"/>
                 <w:lang w:val="en"/>
               </w:rPr>
-              <w:t>Use in such a way that the extraction systems provided, remove dusts</w:t>
+              <w:t>Ensure work tables are not more than 2-3mm away from abrasives.</w:t>
             </w:r>
           </w:p>
-          <w:p wp14:textId="0C0CF2F5">
+          <w:p wp14:textId="1D0EA4AA">
             <w:pPr>
               <w:pStyle w:val="Header"/>
               <w:numPr>
@@ -1006,30 +1082,10 @@
                 <w:szCs w:val="20"/>
                 <w:lang w:val="en"/>
               </w:rPr>
-              <w:t xml:space="preserve">Ensure the disc and belt are not damaged. No missing, </w:t>
-            </w:r>
-            <w:proofErr w:type="gramStart"/>
-            <w:r>
-              <w:rPr>
-                <w:rFonts w:ascii="Times New Roman" w:hAnsi="Times New Roman"/>
-                <w:sz w:val="20"/>
-                <w:szCs w:val="20"/>
-                <w:lang w:val="en"/>
-              </w:rPr>
-              <w:t>loose</w:t>
-            </w:r>
-            <w:proofErr w:type="gramEnd"/>
-            <w:r>
-              <w:rPr>
-                <w:rFonts w:ascii="Times New Roman" w:hAnsi="Times New Roman"/>
-                <w:sz w:val="20"/>
-                <w:szCs w:val="20"/>
-                <w:lang w:val="en"/>
-              </w:rPr>
-              <w:t xml:space="preserve"> or frayed parts</w:t>
+              <w:t>Plan your work to ensure free work piece movement and prevent interference.</w:t>
             </w:r>
           </w:p>
-          <w:p wp14:textId="52C6EBE6">
+          <w:p wp14:textId="01746B76">
             <w:pPr>
               <w:pStyle w:val="Header"/>
               <w:numPr>
@@ -1055,10 +1111,10 @@
                 <w:szCs w:val="20"/>
                 <w:lang w:val="en"/>
               </w:rPr>
-              <w:t>Ensure work tables are not more than 2-3mm away from abrasives - Avoid pinch points</w:t>
+              <w:t>Ensure appropriate guarding is in place.</w:t>
             </w:r>
           </w:p>
-          <w:p wp14:textId="0D98CD7C">
+          <w:p wp14:textId="3AC0ABE4">
             <w:pPr>
               <w:pStyle w:val="Header"/>
               <w:numPr>
@@ -1084,112 +1140,8 @@
                 <w:szCs w:val="20"/>
                 <w:lang w:val="en"/>
               </w:rPr>
-              <w:t>Plan your work to ensure free work piece movement and prevent interference</w:t>
+              <w:t>Inspect general condition of working area.</w:t>
             </w:r>
-          </w:p>
-          <w:p wp14:textId="6C0DB0AF">
-            <w:pPr>
-              <w:pStyle w:val="Header"/>
-              <w:numPr>
-                <w:ilvl w:val="0"/>
-                <w:numId w:val="17"/>
-              </w:numPr>
-              <w:tabs>
-                <w:tab w:val="left" w:pos="351"/>
-                <w:tab w:val="left" w:pos="432"/>
-              </w:tabs>
-              <w:spacing w:after="58"/>
-              <w:ind/>
-              <w:rPr>
-                <w:sz w:val="20"/>
-                <w:szCs w:val="20"/>
-                <w:lang w:val="en"/>
-              </w:rPr>
-            </w:pPr>
-            <w:r>
-              <w:rPr>
-                <w:rFonts w:ascii="Times New Roman" w:hAnsi="Times New Roman"/>
-                <w:sz w:val="20"/>
-                <w:szCs w:val="20"/>
-                <w:lang w:val="en"/>
-              </w:rPr>
-              <w:t>Ensure appropriate guarding is in place</w:t>
-            </w:r>
-          </w:p>
-          <w:p wp14:textId="2626D628">
-            <w:pPr>
-              <w:pStyle w:val="Header"/>
-              <w:numPr>
-                <w:ilvl w:val="0"/>
-                <w:numId w:val="17"/>
-              </w:numPr>
-              <w:tabs>
-                <w:tab w:val="left" w:pos="351"/>
-                <w:tab w:val="left" w:pos="432"/>
-              </w:tabs>
-              <w:spacing w:after="58"/>
-              <w:ind/>
-              <w:rPr>
-                <w:sz w:val="20"/>
-                <w:szCs w:val="20"/>
-                <w:lang w:val="en"/>
-              </w:rPr>
-            </w:pPr>
-            <w:r>
-              <w:rPr>
-                <w:rFonts w:ascii="Times New Roman" w:hAnsi="Times New Roman"/>
-                <w:sz w:val="20"/>
-                <w:szCs w:val="20"/>
-                <w:lang w:val="en"/>
-              </w:rPr>
-              <w:t>Identify ON/OFF switch.</w:t>
-            </w:r>
-          </w:p>
-          <w:p wp14:textId="2684FE3D">
-            <w:pPr>
-              <w:pStyle w:val="Header"/>
-              <w:numPr>
-                <w:ilvl w:val="0"/>
-                <w:numId w:val="17"/>
-              </w:numPr>
-              <w:tabs>
-                <w:tab w:val="left" w:pos="351"/>
-                <w:tab w:val="left" w:pos="432"/>
-              </w:tabs>
-              <w:spacing w:after="58"/>
-              <w:ind/>
-              <w:rPr>
-                <w:sz w:val="20"/>
-                <w:szCs w:val="20"/>
-                <w:lang w:val="en"/>
-              </w:rPr>
-            </w:pPr>
-            <w:r>
-              <w:rPr>
-                <w:rFonts w:ascii="Times New Roman" w:hAnsi="Times New Roman"/>
-                <w:sz w:val="20"/>
-                <w:szCs w:val="20"/>
-                <w:lang w:val="en"/>
-              </w:rPr>
-              <w:t>Inspect General condition of working area</w:t>
-            </w:r>
-          </w:p>
-          <w:p wp14:textId="68BDF746">
-            <w:pPr>
-              <w:pStyle w:val="Header"/>
-              <w:tabs>
-                <w:tab w:val="left" w:pos="351"/>
-                <w:tab w:val="left" w:pos="432"/>
-              </w:tabs>
-              <w:spacing w:after="58"/>
-              <w:ind w:left="0"/>
-              <w:rPr>
-                <w:rFonts w:ascii="Arial" w:hAnsi="Arial" w:eastAsia="Times New Roman" w:cs="Times New Roman"/>
-                <w:sz w:val="24"/>
-                <w:szCs w:val="24"/>
-                <w:lang w:val="en"/>
-              </w:rPr>
-            </w:pPr>
           </w:p>
         </w:tc>
       </w:tr>
@@ -1262,35 +1214,7 @@
             <w:tcMar/>
             <w:vAlign w:val="center"/>
           </w:tcPr>
-          <w:p wp14:textId="7BA68DEB">
-            <w:pPr>
-              <w:pStyle w:val="Header"/>
-              <w:tabs>
-                <w:tab w:val="left" w:leader="none" w:pos="351"/>
-                <w:tab w:val="left" w:leader="none" w:pos="432"/>
-              </w:tabs>
-              <w:bidi w:val="0"/>
-              <w:spacing w:before="0" w:beforeAutospacing="off" w:after="58" w:afterAutospacing="off" w:line="259" w:lineRule="auto"/>
-              <w:ind w:left="0" w:right="0"/>
-              <w:jc w:val="left"/>
-              <w:rPr>
-                <w:rFonts w:ascii="Times New Roman" w:hAnsi="Times New Roman" w:eastAsia="Times New Roman" w:cs="Times New Roman"/>
-                <w:sz w:val="20"/>
-                <w:szCs w:val="20"/>
-                <w:lang w:val="en"/>
-              </w:rPr>
-            </w:pPr>
-            <w:r>
-              <w:rPr>
-                <w:rFonts w:ascii="Times New Roman" w:hAnsi="Times New Roman" w:eastAsia="Times New Roman" w:cs="Times New Roman"/>
-                <w:sz w:val="20"/>
-                <w:szCs w:val="20"/>
-                <w:lang w:val="en"/>
-              </w:rPr>
-              <w:t>Operation:</w:t>
-            </w:r>
-          </w:p>
-          <w:p wp14:textId="10072E5A">
+          <w:p wp14:textId="39171FAB">
             <w:pPr>
               <w:pStyle w:val="Header"/>
               <w:numPr>
@@ -1319,10 +1243,10 @@
                 <w:szCs w:val="20"/>
                 <w:lang w:val="en"/>
               </w:rPr>
-              <w:t>Ensure all other students are clear of immediate work area (spark path)</w:t>
+              <w:t>Ensure all other students are clear of immediate work area (spark path).</w:t>
             </w:r>
           </w:p>
-          <w:p wp14:textId="0910C9E0">
+          <w:p wp14:textId="02C610DA">
             <w:pPr>
               <w:pStyle w:val="Header"/>
               <w:numPr>
@@ -1359,10 +1283,10 @@
                 <w:szCs w:val="20"/>
                 <w:lang w:val="en"/>
               </w:rPr>
-              <w:t>ep fingers, hands and materials free from pinch points when machine is running</w:t>
+              <w:t>ep fingers, hands and materials free from pinch points when machine is running.</w:t>
             </w:r>
           </w:p>
-          <w:p wp14:textId="734FAA3C">
+          <w:p wp14:textId="5B7A38DC">
             <w:pPr>
               <w:pStyle w:val="Header"/>
               <w:numPr>
@@ -1390,10 +1314,10 @@
                 <w:szCs w:val="20"/>
                 <w:lang w:val="en"/>
               </w:rPr>
-              <w:t>Allow abrasive to reach speed (when starting) before slowly moving work piece toward disc/belt</w:t>
+              <w:t>Allow abrasive to reach speed (when starting) before slowly moving work piece toward disc/belt.</w:t>
             </w:r>
           </w:p>
-          <w:p wp14:textId="2EBC192D">
+          <w:p wp14:textId="273ADF90">
             <w:pPr>
               <w:pStyle w:val="Header"/>
               <w:numPr>
@@ -1421,10 +1345,10 @@
                 <w:szCs w:val="20"/>
                 <w:lang w:val="en"/>
               </w:rPr>
-              <w:t>Use smooth, slow fluid motions. Never make abrupt fast movements</w:t>
+              <w:t>Use smooth, slow fluid motions. Never make abrupt fast movements.</w:t>
             </w:r>
           </w:p>
-          <w:p wp14:textId="2DA2BD79">
+          <w:p wp14:textId="56819CDC">
             <w:pPr>
               <w:pStyle w:val="Header"/>
               <w:numPr>
@@ -1452,10 +1376,10 @@
                 <w:szCs w:val="20"/>
                 <w:lang w:val="en"/>
               </w:rPr>
-              <w:t>Increase cutting/grinding/sanding force gradually</w:t>
+              <w:t>Increase cutting/grinding/sanding force gradually.</w:t>
             </w:r>
           </w:p>
-          <w:p wp14:textId="7AE63BD5">
+          <w:p>
             <w:pPr>
               <w:pStyle w:val="Header"/>
               <w:numPr>
@@ -1483,19 +1407,10 @@
                 <w:szCs w:val="20"/>
                 <w:lang w:val="en"/>
               </w:rPr>
-              <w:t xml:space="preserve">Angle work to favor the direction of abrasive movement. Not against (See corresponding training </w:t>
-            </w:r>
-            <w:r>
-              <w:rPr>
-                <w:rFonts w:ascii="Times New Roman" w:hAnsi="Times New Roman" w:eastAsia="Times New Roman" w:cs="Times New Roman"/>
-                <w:sz w:val="20"/>
-                <w:szCs w:val="20"/>
-                <w:lang w:val="en"/>
-              </w:rPr>
-              <w:t>video on Western Engineering OWL site: “Engineering Shop Training”</w:t>
+              <w:t>Avoid excessive force and leaning into the sander.</w:t>
             </w:r>
           </w:p>
-          <w:p wp14:textId="4B8789FF">
+          <w:p wp14:textId="5E0FCEA5">
             <w:pPr>
               <w:pStyle w:val="Header"/>
               <w:numPr>
@@ -1523,10 +1438,10 @@
                 <w:szCs w:val="20"/>
                 <w:lang w:val="en"/>
               </w:rPr>
-              <w:t>Use entire abrasive area when grinding to ensure even wear of belts and discs</w:t>
+              <w:t>Angle work to favor the direction of abrasive movement.</w:t>
             </w:r>
           </w:p>
-          <w:p wp14:textId="2E55FDFF">
+          <w:p wp14:textId="486788C6">
             <w:pPr>
               <w:pStyle w:val="Header"/>
               <w:numPr>
@@ -1554,10 +1469,10 @@
                 <w:szCs w:val="20"/>
                 <w:lang w:val="en"/>
               </w:rPr>
-              <w:t>Turn machine off to make any adjustments. Unplug for maintenance (disc/belt changes)</w:t>
+              <w:t>Use entire abrasive area when grinding to ensure even wear of belts and discs.</w:t>
             </w:r>
           </w:p>
-          <w:p wp14:textId="6B2273C5">
+          <w:p wp14:textId="2DDE31FC">
             <w:pPr>
               <w:pStyle w:val="Header"/>
               <w:numPr>
@@ -1585,12 +1500,16 @@
                 <w:szCs w:val="20"/>
                 <w:lang w:val="en"/>
               </w:rPr>
-              <w:t>Ensure guarding is in place before re-starting grinder.</w:t>
+              <w:t>Turn machine off to make any adjustments. Unplug for maintenance (disc/belt changes).</w:t>
             </w:r>
           </w:p>
-          <w:p wp14:textId="1C4BA058">
+          <w:p wp14:textId="7183F54F">
             <w:pPr>
               <w:pStyle w:val="Header"/>
+              <w:numPr>
+                <w:ilvl w:val="0"/>
+                <w:numId w:val="18"/>
+              </w:numPr>
               <w:tabs>
                 <w:tab w:val="left" w:leader="none" w:pos="351"/>
                 <w:tab w:val="left" w:leader="none" w:pos="432"/>
@@ -1600,24 +1519,10 @@
               <w:ind w:right="0"/>
               <w:jc w:val="left"/>
               <w:rPr>
-                <w:rFonts w:ascii="Arial" w:hAnsi="Arial" w:eastAsia="Times New Roman" w:cs="Times New Roman"/>
-                <w:sz w:val="24"/>
-                <w:szCs w:val="24"/>
+                <w:sz w:val="20"/>
+                <w:szCs w:val="20"/>
                 <w:lang w:val="en"/>
               </w:rPr>
-            </w:pPr>
-          </w:p>
-          <w:p wp14:textId="4664A5C4">
-            <w:pPr>
-              <w:pStyle w:val="Header"/>
-              <w:tabs>
-                <w:tab w:val="left" w:leader="none" w:pos="351"/>
-                <w:tab w:val="left" w:leader="none" w:pos="432"/>
-              </w:tabs>
-              <w:bidi w:val="0"/>
-              <w:spacing w:before="0" w:beforeAutospacing="off" w:after="58" w:afterAutospacing="off" w:line="259" w:lineRule="auto"/>
-              <w:ind w:left="0" w:right="0"/>
-              <w:jc w:val="left"/>
             </w:pPr>
             <w:r>
               <w:rPr>
@@ -1626,10 +1531,10 @@
                 <w:szCs w:val="20"/>
                 <w:lang w:val="en"/>
               </w:rPr>
-              <w:t>POST-Operation:</w:t>
+              <w:t>Turn off the machine and wait for it to stop spinning before leaving.</w:t>
             </w:r>
           </w:p>
-          <w:p wp14:textId="40AF48A9">
+          <w:p wp14:textId="5BFA7E16">
             <w:pPr>
               <w:pStyle w:val="Header"/>
               <w:numPr>
@@ -1645,7 +1550,6 @@
               <w:ind w:right="0"/>
               <w:jc w:val="left"/>
               <w:rPr>
-                <w:rFonts w:ascii="Times New Roman" w:hAnsi="Times New Roman" w:eastAsia="Times New Roman" w:cs="Times New Roman"/>
                 <w:sz w:val="20"/>
                 <w:szCs w:val="20"/>
                 <w:lang w:val="en"/>
@@ -1658,10 +1562,10 @@
                 <w:szCs w:val="20"/>
                 <w:lang w:val="en"/>
               </w:rPr>
-              <w:t>Switch off sander before:</w:t>
+              <w:t>Brushing off sanding dusts.</w:t>
             </w:r>
           </w:p>
-          <w:p wp14:textId="1FD80BEE">
+          <w:p wp14:textId="55A00C32">
             <w:pPr>
               <w:pStyle w:val="Header"/>
               <w:numPr>
@@ -1689,10 +1593,19 @@
                 <w:szCs w:val="20"/>
                 <w:lang w:val="en"/>
               </w:rPr>
-              <w:t>Removing waste material</w:t>
+              <w:t>Ensure disk and belt are still in good condition. If not notify the technician</w:t>
+            </w:r>
+            <w:r>
+              <w:rPr>
+                <w:rFonts w:ascii="Times New Roman" w:hAnsi="Times New Roman"/>
+                <w:sz w:val="20"/>
+                <w:szCs w:val="20"/>
+                <w:lang w:val="en"/>
+              </w:rPr>
+              <w:t xml:space="preserve"> a member of staff.</w:t>
             </w:r>
           </w:p>
-          <w:p wp14:textId="7E2D5C46">
+          <w:p wp14:textId="50D030F1">
             <w:pPr>
               <w:pStyle w:val="Header"/>
               <w:numPr>
@@ -1708,6 +1621,7 @@
               <w:ind w:right="0"/>
               <w:jc w:val="left"/>
               <w:rPr>
+                <w:noProof w:val="0"/>
                 <w:sz w:val="20"/>
                 <w:szCs w:val="20"/>
                 <w:lang w:val="en"/>
@@ -1716,82 +1630,22 @@
             <w:r>
               <w:rPr>
                 <w:rFonts w:ascii="Times New Roman" w:hAnsi="Times New Roman" w:eastAsia="Times New Roman" w:cs="Times New Roman"/>
-                <w:sz w:val="20"/>
-                <w:szCs w:val="20"/>
+                <w:b w:val="0"/>
+                <w:bCs w:val="0"/>
+                <w:i w:val="0"/>
+                <w:iCs w:val="0"/>
+                <w:caps w:val="0"/>
+                <w:smallCaps w:val="0"/>
+                <w:strike w:val="0"/>
+                <w:dstrike w:val="0"/>
+                <w:noProof w:val="0"/>
+                <w:color w:val="000000" w:themeColor="text1" w:themeTint="FF" w:themeShade="FF"/>
+                <w:sz w:val="20"/>
+                <w:szCs w:val="20"/>
+                <w:u w:val="none"/>
                 <w:lang w:val="en"/>
               </w:rPr>
-              <w:t>Drying excess cooling water from any exposed metal surfaces</w:t>
-            </w:r>
-          </w:p>
-          <w:p wp14:textId="7F55F7B7">
-            <w:pPr>
-              <w:pStyle w:val="Header"/>
-              <w:numPr>
-                <w:ilvl w:val="0"/>
-                <w:numId w:val="19"/>
-              </w:numPr>
-              <w:tabs>
-                <w:tab w:val="left" w:leader="none" w:pos="351"/>
-                <w:tab w:val="left" w:leader="none" w:pos="432"/>
-              </w:tabs>
-              <w:bidi w:val="0"/>
-              <w:spacing w:before="0" w:beforeAutospacing="off" w:after="58" w:afterAutospacing="off" w:line="259" w:lineRule="auto"/>
-              <w:ind w:right="0"/>
-              <w:jc w:val="left"/>
-              <w:rPr>
-                <w:sz w:val="20"/>
-                <w:szCs w:val="20"/>
-                <w:lang w:val="en"/>
-              </w:rPr>
-            </w:pPr>
-            <w:r>
-              <w:rPr>
-                <w:rFonts w:ascii="Times New Roman" w:hAnsi="Times New Roman" w:eastAsia="Times New Roman" w:cs="Times New Roman"/>
-                <w:sz w:val="20"/>
-                <w:szCs w:val="20"/>
-                <w:lang w:val="en"/>
-              </w:rPr>
-              <w:t>Brushing off sanding dusts</w:t>
-            </w:r>
-          </w:p>
-          <w:p wp14:textId="37E2CBF0">
-            <w:pPr>
-              <w:pStyle w:val="Header"/>
-              <w:numPr>
-                <w:ilvl w:val="0"/>
-                <w:numId w:val="19"/>
-              </w:numPr>
-              <w:tabs>
-                <w:tab w:val="left" w:leader="none" w:pos="351"/>
-                <w:tab w:val="left" w:leader="none" w:pos="432"/>
-              </w:tabs>
-              <w:bidi w:val="0"/>
-              <w:spacing w:before="0" w:beforeAutospacing="off" w:after="58" w:afterAutospacing="off" w:line="259" w:lineRule="auto"/>
-              <w:ind w:right="0"/>
-              <w:jc w:val="left"/>
-              <w:rPr>
-                <w:sz w:val="20"/>
-                <w:szCs w:val="20"/>
-                <w:lang w:val="en"/>
-              </w:rPr>
-            </w:pPr>
-            <w:r>
-              <w:rPr>
-                <w:rFonts w:ascii="Times New Roman" w:hAnsi="Times New Roman" w:eastAsia="Times New Roman" w:cs="Times New Roman"/>
-                <w:sz w:val="20"/>
-                <w:szCs w:val="20"/>
-                <w:lang w:val="en"/>
-              </w:rPr>
-              <w:t>Ensure disk and belt are still in good condition. If not notify the technician</w:t>
-            </w:r>
-            <w:r>
-              <w:rPr>
-                <w:rFonts w:ascii="Times New Roman" w:hAnsi="Times New Roman"/>
-                <w:sz w:val="20"/>
-                <w:szCs w:val="20"/>
-                <w:lang w:val="en"/>
-              </w:rPr>
-              <w:t xml:space="preserve"> </w:t>
+              <w:t>If there are any questions regarding safety, ask a staff member for help.</w:t>
             </w:r>
           </w:p>
         </w:tc>
@@ -1910,7 +1764,7 @@
             </w:tcBorders>
             <w:tcMar/>
           </w:tcPr>
-          <w:p wp14:textId="48433FEF">
+          <w:p wp14:textId="2F2500DE">
             <w:pPr>
               <w:tabs>
                 <w:tab w:val="left" w:pos="6450"/>
@@ -1939,7 +1793,7 @@
                 <w:sz w:val="20"/>
                 <w:szCs w:val="20"/>
               </w:rPr>
-              <w:t>Signature: Jessie Zhao</w:t>
+              <w:t xml:space="preserve">Signature: </w:t>
             </w:r>
             <w:r>
               <w:tab/>
@@ -1951,7 +1805,7 @@
                 <w:sz w:val="20"/>
                 <w:szCs w:val="20"/>
               </w:rPr>
-              <w:t xml:space="preserve">Date:     03/30/2022                                </w:t>
+              <w:t xml:space="preserve">Date:                            </w:t>
             </w:r>
           </w:p>
         </w:tc>
@@ -2251,7 +2105,7 @@
 
 <file path=word/header1.xml><?xml version="1.0" encoding="utf-8"?>
 <w:hdr xmlns:wpc="http://schemas.microsoft.com/office/word/2010/wordprocessingCanvas" xmlns:cx="http://schemas.microsoft.com/office/drawing/2014/chartex" xmlns:cx1="http://schemas.microsoft.com/office/drawing/2015/9/8/chartex" xmlns:mc="http://schemas.openxmlformats.org/markup-compatibility/2006" xmlns:o="urn:schemas-microsoft-com:office:office" xmlns:r="http://schemas.openxmlformats.org/officeDocument/2006/relationships" xmlns:m="http://schemas.openxmlformats.org/officeDocument/2006/math" xmlns:v="urn:schemas-microsoft-com:vml" xmlns:wp14="http://schemas.microsoft.com/office/word/2010/wordprocessingDrawing" xmlns:wp="http://schemas.openxmlformats.org/drawingml/2006/wordprocessingDrawing" xmlns:w10="urn:schemas-microsoft-com:office:word" xmlns:w="http://schemas.openxmlformats.org/wordprocessingml/2006/main" xmlns:w14="http://schemas.microsoft.com/office/word/2010/wordml" xmlns:w15="http://schemas.microsoft.com/office/word/2012/wordml" xmlns:w16se="http://schemas.microsoft.com/office/word/2015/wordml/symex" xmlns:wpg="http://schemas.microsoft.com/office/word/2010/wordprocessingGroup" xmlns:wpi="http://schemas.microsoft.com/office/word/2010/wordprocessingInk" xmlns:wne="http://schemas.microsoft.com/office/word/2006/wordml" xmlns:wps="http://schemas.microsoft.com/office/word/2010/wordprocessingShape" mc:Ignorable="w14 w15 w16se wp14">
-  <w:p xmlns:wp14="http://schemas.microsoft.com/office/word/2010/wordml" wp14:textId="15F228DE">
+  <w:p xmlns:wp14="http://schemas.microsoft.com/office/word/2010/wordml" wp14:textId="0E6DBC75">
     <w:pPr>
       <w:pStyle w:val="Header"/>
       <w:jc w:val="center"/>
@@ -2269,17 +2123,20 @@
         <w:sz w:val="32"/>
         <w:szCs w:val="32"/>
       </w:rPr>
-      <w:t xml:space="preserve">Standard Operating Procedure for </w:t>
+      <w:t>Standard Operating Procedure for Belt/Disc Sander</w:t>
     </w:r>
-    <w:r>
+  </w:p>
+  <w:p xmlns:wp14="http://schemas.microsoft.com/office/word/2010/wordml" wp14:textId="06A9C151">
+    <w:pPr>
+      <w:pStyle w:val="Header"/>
+      <w:jc w:val="center"/>
       <w:rPr>
         <w:b w:val="1"/>
         <w:bCs w:val="1"/>
         <w:sz w:val="32"/>
         <w:szCs w:val="32"/>
       </w:rPr>
-      <w:t>Band Saw</w:t>
-    </w:r>
+    </w:pPr>
     <w:r>
       <w:rPr>
         <w:b w:val="1"/>
@@ -2287,7 +2144,7 @@
         <w:sz w:val="32"/>
         <w:szCs w:val="32"/>
       </w:rPr>
-      <w:t xml:space="preserve"> GIX Maker Space</w:t>
+      <w:t xml:space="preserve"> Prototyping Labs at GIX</w:t>
     </w:r>
   </w:p>
   <w:p xmlns:wp14="http://schemas.microsoft.com/office/word/2010/wordml" wp14:textId="77777777">
@@ -2336,7 +2193,8 @@
 
 <file path=word/numbering.xml><?xml version="1.0" encoding="utf-8"?>
 <w:numbering xmlns:wpc="http://schemas.microsoft.com/office/word/2010/wordprocessingCanvas" xmlns:cx="http://schemas.microsoft.com/office/drawing/2014/chartex" xmlns:cx1="http://schemas.microsoft.com/office/drawing/2015/9/8/chartex" xmlns:mc="http://schemas.openxmlformats.org/markup-compatibility/2006" xmlns:o="urn:schemas-microsoft-com:office:office" xmlns:r="http://schemas.openxmlformats.org/officeDocument/2006/relationships" xmlns:m="http://schemas.openxmlformats.org/officeDocument/2006/math" xmlns:v="urn:schemas-microsoft-com:vml" xmlns:wp14="http://schemas.microsoft.com/office/word/2010/wordprocessingDrawing" xmlns:wp="http://schemas.openxmlformats.org/drawingml/2006/wordprocessingDrawing" xmlns:w10="urn:schemas-microsoft-com:office:word" xmlns:w="http://schemas.openxmlformats.org/wordprocessingml/2006/main" xmlns:w14="http://schemas.microsoft.com/office/word/2010/wordml" xmlns:w15="http://schemas.microsoft.com/office/word/2012/wordml" xmlns:w16se="http://schemas.microsoft.com/office/word/2015/wordml/symex" xmlns:wpg="http://schemas.microsoft.com/office/word/2010/wordprocessingGroup" xmlns:wpi="http://schemas.microsoft.com/office/word/2010/wordprocessingInk" xmlns:wne="http://schemas.microsoft.com/office/word/2006/wordml" xmlns:wps="http://schemas.microsoft.com/office/word/2010/wordprocessingShape" mc:Ignorable="w14 w15 w16se wp14">
-  <w:abstractNum xmlns:w="http://schemas.openxmlformats.org/wordprocessingml/2006/main" w:abstractNumId="19">
+  <w:abstractNum xmlns:w="http://schemas.openxmlformats.org/wordprocessingml/2006/main" w:abstractNumId="20">
+    <w:nsid w:val="57955ee"/>
     <w:multiLevelType xmlns:w="http://schemas.openxmlformats.org/wordprocessingml/2006/main" w:val="hybridMultilevel"/>
     <w:lvl xmlns:w="http://schemas.openxmlformats.org/wordprocessingml/2006/main" w:ilvl="0">
       <w:start w:val="1"/>
@@ -2447,7 +2305,8 @@
       </w:rPr>
     </w:lvl>
   </w:abstractNum>
-  <w:abstractNum xmlns:w="http://schemas.openxmlformats.org/wordprocessingml/2006/main" w:abstractNumId="18">
+  <w:abstractNum xmlns:w="http://schemas.openxmlformats.org/wordprocessingml/2006/main" w:abstractNumId="19">
+    <w:nsid w:val="2dd97e31"/>
     <w:multiLevelType xmlns:w="http://schemas.openxmlformats.org/wordprocessingml/2006/main" w:val="hybridMultilevel"/>
     <w:lvl xmlns:w="http://schemas.openxmlformats.org/wordprocessingml/2006/main" w:ilvl="0">
       <w:start w:val="1"/>
@@ -2558,7 +2417,8 @@
       </w:rPr>
     </w:lvl>
   </w:abstractNum>
-  <w:abstractNum xmlns:w="http://schemas.openxmlformats.org/wordprocessingml/2006/main" w:abstractNumId="17">
+  <w:abstractNum xmlns:w="http://schemas.openxmlformats.org/wordprocessingml/2006/main" w:abstractNumId="18">
+    <w:nsid w:val="2672a6a9"/>
     <w:multiLevelType xmlns:w="http://schemas.openxmlformats.org/wordprocessingml/2006/main" w:val="hybridMultilevel"/>
     <w:lvl xmlns:w="http://schemas.openxmlformats.org/wordprocessingml/2006/main" w:ilvl="0">
       <w:start w:val="1"/>
@@ -2669,7 +2529,8 @@
       </w:rPr>
     </w:lvl>
   </w:abstractNum>
-  <w:abstractNum xmlns:w="http://schemas.openxmlformats.org/wordprocessingml/2006/main" w:abstractNumId="16">
+  <w:abstractNum xmlns:w="http://schemas.openxmlformats.org/wordprocessingml/2006/main" w:abstractNumId="17">
+    <w:nsid w:val="42892207"/>
     <w:multiLevelType xmlns:w="http://schemas.openxmlformats.org/wordprocessingml/2006/main" w:val="hybridMultilevel"/>
     <w:lvl xmlns:w="http://schemas.openxmlformats.org/wordprocessingml/2006/main" w:ilvl="0">
       <w:start w:val="1"/>
@@ -2780,7 +2641,120 @@
       </w:rPr>
     </w:lvl>
   </w:abstractNum>
+  <w:abstractNum xmlns:w="http://schemas.openxmlformats.org/wordprocessingml/2006/main" w:abstractNumId="16">
+    <w:nsid w:val="3d017475"/>
+    <w:multiLevelType xmlns:w="http://schemas.openxmlformats.org/wordprocessingml/2006/main" w:val="hybridMultilevel"/>
+    <w:lvl xmlns:w="http://schemas.openxmlformats.org/wordprocessingml/2006/main" w:ilvl="0">
+      <w:start w:val="1"/>
+      <w:numFmt w:val="bullet"/>
+      <w:lvlText w:val=""/>
+      <w:lvlJc w:val="left"/>
+      <w:pPr>
+        <w:ind w:left="720" w:hanging="360"/>
+      </w:pPr>
+      <w:rPr>
+        <w:rFonts w:hint="default" w:ascii="Symbol" w:hAnsi="Symbol"/>
+      </w:rPr>
+    </w:lvl>
+    <w:lvl xmlns:w="http://schemas.openxmlformats.org/wordprocessingml/2006/main" w:ilvl="1">
+      <w:start w:val="1"/>
+      <w:numFmt w:val="bullet"/>
+      <w:lvlText w:val="o"/>
+      <w:lvlJc w:val="left"/>
+      <w:pPr>
+        <w:ind w:left="1440" w:hanging="360"/>
+      </w:pPr>
+      <w:rPr>
+        <w:rFonts w:hint="default" w:ascii="Courier New" w:hAnsi="Courier New"/>
+      </w:rPr>
+    </w:lvl>
+    <w:lvl xmlns:w="http://schemas.openxmlformats.org/wordprocessingml/2006/main" w:ilvl="2">
+      <w:start w:val="1"/>
+      <w:numFmt w:val="bullet"/>
+      <w:lvlText w:val=""/>
+      <w:lvlJc w:val="left"/>
+      <w:pPr>
+        <w:ind w:left="2160" w:hanging="360"/>
+      </w:pPr>
+      <w:rPr>
+        <w:rFonts w:hint="default" w:ascii="Wingdings" w:hAnsi="Wingdings"/>
+      </w:rPr>
+    </w:lvl>
+    <w:lvl xmlns:w="http://schemas.openxmlformats.org/wordprocessingml/2006/main" w:ilvl="3">
+      <w:start w:val="1"/>
+      <w:numFmt w:val="bullet"/>
+      <w:lvlText w:val=""/>
+      <w:lvlJc w:val="left"/>
+      <w:pPr>
+        <w:ind w:left="2880" w:hanging="360"/>
+      </w:pPr>
+      <w:rPr>
+        <w:rFonts w:hint="default" w:ascii="Symbol" w:hAnsi="Symbol"/>
+      </w:rPr>
+    </w:lvl>
+    <w:lvl xmlns:w="http://schemas.openxmlformats.org/wordprocessingml/2006/main" w:ilvl="4">
+      <w:start w:val="1"/>
+      <w:numFmt w:val="bullet"/>
+      <w:lvlText w:val="o"/>
+      <w:lvlJc w:val="left"/>
+      <w:pPr>
+        <w:ind w:left="3600" w:hanging="360"/>
+      </w:pPr>
+      <w:rPr>
+        <w:rFonts w:hint="default" w:ascii="Courier New" w:hAnsi="Courier New"/>
+      </w:rPr>
+    </w:lvl>
+    <w:lvl xmlns:w="http://schemas.openxmlformats.org/wordprocessingml/2006/main" w:ilvl="5">
+      <w:start w:val="1"/>
+      <w:numFmt w:val="bullet"/>
+      <w:lvlText w:val=""/>
+      <w:lvlJc w:val="left"/>
+      <w:pPr>
+        <w:ind w:left="4320" w:hanging="360"/>
+      </w:pPr>
+      <w:rPr>
+        <w:rFonts w:hint="default" w:ascii="Wingdings" w:hAnsi="Wingdings"/>
+      </w:rPr>
+    </w:lvl>
+    <w:lvl xmlns:w="http://schemas.openxmlformats.org/wordprocessingml/2006/main" w:ilvl="6">
+      <w:start w:val="1"/>
+      <w:numFmt w:val="bullet"/>
+      <w:lvlText w:val=""/>
+      <w:lvlJc w:val="left"/>
+      <w:pPr>
+        <w:ind w:left="5040" w:hanging="360"/>
+      </w:pPr>
+      <w:rPr>
+        <w:rFonts w:hint="default" w:ascii="Symbol" w:hAnsi="Symbol"/>
+      </w:rPr>
+    </w:lvl>
+    <w:lvl xmlns:w="http://schemas.openxmlformats.org/wordprocessingml/2006/main" w:ilvl="7">
+      <w:start w:val="1"/>
+      <w:numFmt w:val="bullet"/>
+      <w:lvlText w:val="o"/>
+      <w:lvlJc w:val="left"/>
+      <w:pPr>
+        <w:ind w:left="5760" w:hanging="360"/>
+      </w:pPr>
+      <w:rPr>
+        <w:rFonts w:hint="default" w:ascii="Courier New" w:hAnsi="Courier New"/>
+      </w:rPr>
+    </w:lvl>
+    <w:lvl xmlns:w="http://schemas.openxmlformats.org/wordprocessingml/2006/main" w:ilvl="8">
+      <w:start w:val="1"/>
+      <w:numFmt w:val="bullet"/>
+      <w:lvlText w:val=""/>
+      <w:lvlJc w:val="left"/>
+      <w:pPr>
+        <w:ind w:left="6480" w:hanging="360"/>
+      </w:pPr>
+      <w:rPr>
+        <w:rFonts w:hint="default" w:ascii="Wingdings" w:hAnsi="Wingdings"/>
+      </w:rPr>
+    </w:lvl>
+  </w:abstractNum>
   <w:abstractNum xmlns:w="http://schemas.openxmlformats.org/wordprocessingml/2006/main" w:abstractNumId="15">
+    <w:nsid w:val="2bf4cf70"/>
     <w:multiLevelType xmlns:w="http://schemas.openxmlformats.org/wordprocessingml/2006/main" w:val="multilevel"/>
     <w:lvl xmlns:w="http://schemas.openxmlformats.org/wordprocessingml/2006/main" w:ilvl="0">
       <w:start w:val="1"/>
@@ -2892,6 +2866,7 @@
     </w:lvl>
   </w:abstractNum>
   <w:abstractNum xmlns:w="http://schemas.openxmlformats.org/wordprocessingml/2006/main" w:abstractNumId="14">
+    <w:nsid w:val="46c4296e"/>
     <w:multiLevelType xmlns:w="http://schemas.openxmlformats.org/wordprocessingml/2006/main" w:val="hybridMultilevel"/>
     <w:lvl xmlns:w="http://schemas.openxmlformats.org/wordprocessingml/2006/main" w:ilvl="0">
       <w:start w:val="1"/>
@@ -3003,6 +2978,7 @@
     </w:lvl>
   </w:abstractNum>
   <w:abstractNum xmlns:w="http://schemas.openxmlformats.org/wordprocessingml/2006/main" w:abstractNumId="13">
+    <w:nsid w:val="5d5db59c"/>
     <w:multiLevelType xmlns:w="http://schemas.openxmlformats.org/wordprocessingml/2006/main" w:val="hybridMultilevel"/>
     <w:lvl xmlns:w="http://schemas.openxmlformats.org/wordprocessingml/2006/main" w:ilvl="0">
       <w:start w:val="1"/>
@@ -3114,6 +3090,7 @@
     </w:lvl>
   </w:abstractNum>
   <w:abstractNum xmlns:w="http://schemas.openxmlformats.org/wordprocessingml/2006/main" w:abstractNumId="12">
+    <w:nsid w:val="3fe389d6"/>
     <w:multiLevelType xmlns:w="http://schemas.openxmlformats.org/wordprocessingml/2006/main" w:val="hybridMultilevel"/>
     <w:lvl xmlns:w="http://schemas.openxmlformats.org/wordprocessingml/2006/main" w:ilvl="0">
       <w:start w:val="1"/>
@@ -5012,6 +4989,9 @@
       </w:rPr>
     </w:lvl>
   </w:abstractNum>
+  <w:num w:numId="21">
+    <w:abstractNumId w:val="20"/>
+  </w:num>
   <w:num w:numId="20">
     <w:abstractNumId w:val="19"/>
   </w:num>

</xml_diff>